<commit_message>
new file added / 1 file modified
</commit_message>
<xml_diff>
--- a/files/Resume_Amol Magdum_2021.docx
+++ b/files/Resume_Amol Magdum_2021.docx
@@ -617,8 +617,6 @@
       <w:r>
         <w:t>webdriver</w:t>
       </w:r>
-      <w:bookmarkStart w:id="0" w:name="_GoBack"/>
-      <w:bookmarkEnd w:id="0"/>
       <w:r>
         <w:t xml:space="preserve">, </w:t>
       </w:r>
@@ -1870,8 +1868,8 @@
       <w:pPr>
         <w:pStyle w:val="Heading1"/>
       </w:pPr>
-      <w:bookmarkStart w:id="1" w:name="ACADEMIC_QUALIFICATIONS"/>
-      <w:bookmarkEnd w:id="1"/>
+      <w:bookmarkStart w:id="0" w:name="ACADEMIC_QUALIFICATIONS"/>
+      <w:bookmarkEnd w:id="0"/>
       <w:r>
         <w:t>ACADEMIC QUALIFICATIONS</w:t>
       </w:r>
@@ -1913,8 +1911,8 @@
         <w:pStyle w:val="Heading1"/>
         <w:spacing w:before="185"/>
       </w:pPr>
-      <w:bookmarkStart w:id="2" w:name="WORK_SUMMARY"/>
-      <w:bookmarkEnd w:id="2"/>
+      <w:bookmarkStart w:id="1" w:name="WORK_SUMMARY"/>
+      <w:bookmarkEnd w:id="1"/>
     </w:p>
     <w:p>
       <w:pPr>
@@ -1948,7 +1946,13 @@
         <w:rPr>
           <w:sz w:val="20"/>
         </w:rPr>
-        <w:t xml:space="preserve">LTI Pune </w:t>
+        <w:t>LnT infotech,</w:t>
+      </w:r>
+      <w:r>
+        <w:rPr>
+          <w:sz w:val="20"/>
+        </w:rPr>
+        <w:t xml:space="preserve"> Pune </w:t>
       </w:r>
       <w:r>
         <w:rPr>
@@ -2017,8 +2021,8 @@
         <w:pStyle w:val="Heading1"/>
         <w:spacing w:before="100"/>
       </w:pPr>
-      <w:bookmarkStart w:id="3" w:name="PROJECT_#_1"/>
-      <w:bookmarkEnd w:id="3"/>
+      <w:bookmarkStart w:id="2" w:name="PROJECT_#_1"/>
+      <w:bookmarkEnd w:id="2"/>
       <w:r>
         <w:t>PROJECT # 1</w:t>
       </w:r>
@@ -2112,6 +2116,12 @@
               </w:rPr>
               <w:t>at Client American Bureau of Shipping</w:t>
             </w:r>
+            <w:r>
+              <w:rPr>
+                <w:sz w:val="20"/>
+              </w:rPr>
+              <w:t>.</w:t>
+            </w:r>
           </w:p>
         </w:tc>
       </w:tr>
@@ -2540,8 +2550,8 @@
           <w:sz w:val="20"/>
         </w:rPr>
       </w:pPr>
-      <w:bookmarkStart w:id="4" w:name="PROJECT_#_2"/>
-      <w:bookmarkEnd w:id="4"/>
+      <w:bookmarkStart w:id="3" w:name="PROJECT_#_2"/>
+      <w:bookmarkEnd w:id="3"/>
       <w:r>
         <w:rPr>
           <w:b/>
@@ -3004,8 +3014,8 @@
           <w:sz w:val="20"/>
         </w:rPr>
       </w:pPr>
-      <w:bookmarkStart w:id="5" w:name="PROJECT_#_3"/>
-      <w:bookmarkEnd w:id="5"/>
+      <w:bookmarkStart w:id="4" w:name="PROJECT_#_3"/>
+      <w:bookmarkEnd w:id="4"/>
       <w:r>
         <w:rPr>
           <w:b/>
@@ -4353,8 +4363,8 @@
         <w:pStyle w:val="Heading1"/>
         <w:spacing w:before="108"/>
       </w:pPr>
-      <w:bookmarkStart w:id="6" w:name="PERSONAL_DETAILS"/>
-      <w:bookmarkEnd w:id="6"/>
+      <w:bookmarkStart w:id="5" w:name="PERSONAL_DETAILS"/>
+      <w:bookmarkEnd w:id="5"/>
       <w:r>
         <w:t>PERSONAL DETAILS</w:t>
       </w:r>
@@ -4668,21 +4678,14 @@
     <w:p>
       <w:pPr>
         <w:pStyle w:val="BodyText"/>
-        <w:ind w:left="0" w:firstLine="0"/>
-        <w:rPr>
-          <w:sz w:val="22"/>
-        </w:rPr>
-      </w:pPr>
-    </w:p>
-    <w:p>
-      <w:pPr>
-        <w:pStyle w:val="BodyText"/>
         <w:spacing w:before="8"/>
         <w:ind w:left="0" w:firstLine="0"/>
         <w:rPr>
           <w:sz w:val="17"/>
         </w:rPr>
       </w:pPr>
+      <w:bookmarkStart w:id="6" w:name="_GoBack"/>
+      <w:bookmarkEnd w:id="6"/>
     </w:p>
     <w:p>
       <w:pPr>
@@ -6690,7 +6693,7 @@
 </file>
 
 <file path=customXml/itemProps1.xml><?xml version="1.0" encoding="utf-8"?>
-<ds:datastoreItem xmlns:ds="http://schemas.openxmlformats.org/officeDocument/2006/customXml" ds:itemID="{090A2F32-AD73-4235-8B5F-0E0BBB072783}">
+<ds:datastoreItem xmlns:ds="http://schemas.openxmlformats.org/officeDocument/2006/customXml" ds:itemID="{C405F6E6-9550-421C-82F5-0718820E1351}">
   <ds:schemaRefs>
     <ds:schemaRef ds:uri="http://schemas.openxmlformats.org/officeDocument/2006/bibliography"/>
   </ds:schemaRefs>

</xml_diff>